<commit_message>
Added Sprint 1 Evaluation Marking Scheme
</commit_message>
<xml_diff>
--- a/6. Sprint 1/Activities/Sprint 1 Evaluation Project - Spring Boot RESTful API Documentation and Testing with Swagger 2.docx
+++ b/6. Sprint 1/Activities/Sprint 1 Evaluation Project - Spring Boot RESTful API Documentation and Testing with Swagger 2.docx
@@ -6767,7 +6767,7 @@
       </w:r>
       <w:r>
         <w:rPr>
-          <w:rStyle w:val="12"/>
+          <w:rStyle w:val="7"/>
           <w:rFonts w:hint="default" w:ascii="Cambria" w:hAnsi="Cambria" w:eastAsia="Cambria" w:cs="Cambria"/>
           <w:i/>
           <w:iCs/>
@@ -6777,11 +6777,27 @@
           <w:szCs w:val="28"/>
           <w:shd w:val="clear" w:fill="FFFFFF"/>
         </w:rPr>
-        <w:t>http://localhost:8080/v2/api-docs</w:t>
-      </w:r>
-      <w:r>
-        <w:rPr>
-          <w:rStyle w:val="12"/>
+        <w:t>http://localhost:8080</w:t>
+      </w:r>
+      <w:bookmarkStart w:id="20" w:name="_GoBack"/>
+      <w:bookmarkEnd w:id="20"/>
+      <w:r>
+        <w:rPr>
+          <w:rStyle w:val="7"/>
+          <w:rFonts w:hint="default" w:ascii="Cambria" w:hAnsi="Cambria" w:eastAsia="Cambria" w:cs="Cambria"/>
+          <w:i/>
+          <w:iCs/>
+          <w:caps w:val="0"/>
+          <w:spacing w:val="0"/>
+          <w:sz w:val="28"/>
+          <w:szCs w:val="28"/>
+          <w:shd w:val="clear" w:fill="FFFFFF"/>
+        </w:rPr>
+        <w:t>/v2/api-docs</w:t>
+      </w:r>
+      <w:r>
+        <w:rPr>
+          <w:rStyle w:val="7"/>
           <w:rFonts w:hint="default" w:ascii="Cambria" w:hAnsi="Cambria" w:eastAsia="Cambria" w:cs="Cambria"/>
           <w:i w:val="0"/>
           <w:iCs w:val="0"/>
@@ -7505,7 +7521,7 @@
         </w:tabs>
         <w:jc w:val="left"/>
         <w:rPr>
-          <w:rFonts w:ascii="Tahoma" w:hAnsi="Tahoma" w:eastAsia="Tahoma" w:cs="Tahoma"/>
+          <w:rFonts w:hint="default" w:ascii="Tahoma" w:hAnsi="Tahoma" w:eastAsia="Tahoma" w:cs="Tahoma"/>
           <w:b/>
           <w:bCs/>
           <w:i w:val="0"/>
@@ -7516,11 +7532,12 @@
           <w:sz w:val="22"/>
           <w:szCs w:val="22"/>
           <w:shd w:val="clear" w:fill="FFFFFF"/>
-        </w:rPr>
-      </w:pPr>
-      <w:r>
-        <w:rPr>
-          <w:rFonts w:hint="default" w:ascii="Tahoma" w:hAnsi="Tahoma" w:eastAsia="Tahoma"/>
+          <w:lang w:val="en-US"/>
+        </w:rPr>
+      </w:pPr>
+      <w:r>
+        <w:rPr>
+          <w:rFonts w:hint="default" w:ascii="Tahoma" w:hAnsi="Tahoma" w:eastAsia="Tahoma" w:cs="Tahoma"/>
           <w:b/>
           <w:bCs/>
           <w:i w:val="0"/>
@@ -7531,12 +7548,13 @@
           <w:sz w:val="22"/>
           <w:szCs w:val="22"/>
           <w:shd w:val="clear" w:fill="FFFFFF"/>
+          <w:lang w:val="en-US"/>
         </w:rPr>
         <w:fldChar w:fldCharType="begin"/>
       </w:r>
       <w:r>
         <w:rPr>
-          <w:rFonts w:hint="default" w:ascii="Tahoma" w:hAnsi="Tahoma" w:eastAsia="Tahoma"/>
+          <w:rFonts w:hint="default" w:ascii="Tahoma" w:hAnsi="Tahoma" w:eastAsia="Tahoma" w:cs="Tahoma"/>
           <w:b/>
           <w:bCs/>
           <w:i w:val="0"/>
@@ -7547,12 +7565,13 @@
           <w:sz w:val="22"/>
           <w:szCs w:val="22"/>
           <w:shd w:val="clear" w:fill="FFFFFF"/>
-        </w:rPr>
-        <w:instrText xml:space="preserve"> HYPERLINK "http://localhost:8080" </w:instrText>
-      </w:r>
-      <w:r>
-        <w:rPr>
-          <w:rFonts w:hint="default" w:ascii="Tahoma" w:hAnsi="Tahoma" w:eastAsia="Tahoma"/>
+          <w:lang w:val="en-US"/>
+        </w:rPr>
+        <w:instrText xml:space="preserve"> HYPERLINK "http://localhost:8080/h2" </w:instrText>
+      </w:r>
+      <w:r>
+        <w:rPr>
+          <w:rFonts w:hint="default" w:ascii="Tahoma" w:hAnsi="Tahoma" w:eastAsia="Tahoma" w:cs="Tahoma"/>
           <w:b/>
           <w:bCs/>
           <w:i w:val="0"/>
@@ -7563,28 +7582,31 @@
           <w:sz w:val="22"/>
           <w:szCs w:val="22"/>
           <w:shd w:val="clear" w:fill="FFFFFF"/>
+          <w:lang w:val="en-US"/>
         </w:rPr>
         <w:fldChar w:fldCharType="separate"/>
       </w:r>
       <w:r>
         <w:rPr>
-          <w:rStyle w:val="12"/>
-          <w:rFonts w:hint="default" w:ascii="Tahoma" w:hAnsi="Tahoma" w:eastAsia="Tahoma"/>
+          <w:rStyle w:val="7"/>
+          <w:rFonts w:hint="default" w:ascii="Tahoma" w:hAnsi="Tahoma" w:eastAsia="Tahoma" w:cs="Tahoma"/>
           <w:b/>
           <w:bCs/>
           <w:i w:val="0"/>
           <w:iCs w:val="0"/>
           <w:caps w:val="0"/>
-          <w:spacing w:val="0"/>
-          <w:sz w:val="22"/>
-          <w:szCs w:val="22"/>
-          <w:shd w:val="clear" w:fill="FFFFFF"/>
-        </w:rPr>
-        <w:t>http://localhost:8080/</w:t>
-      </w:r>
-      <w:r>
-        <w:rPr>
-          <w:rFonts w:hint="default" w:ascii="Tahoma" w:hAnsi="Tahoma" w:eastAsia="Tahoma"/>
+          <w:color w:val="333333"/>
+          <w:spacing w:val="0"/>
+          <w:sz w:val="22"/>
+          <w:szCs w:val="22"/>
+          <w:shd w:val="clear" w:fill="FFFFFF"/>
+          <w:lang w:val="en-US"/>
+        </w:rPr>
+        <w:t>http://localhost:8080/h2</w:t>
+      </w:r>
+      <w:r>
+        <w:rPr>
+          <w:rFonts w:hint="default" w:ascii="Tahoma" w:hAnsi="Tahoma" w:eastAsia="Tahoma" w:cs="Tahoma"/>
           <w:b/>
           <w:bCs/>
           <w:i w:val="0"/>
@@ -7595,6 +7617,7 @@
           <w:sz w:val="22"/>
           <w:szCs w:val="22"/>
           <w:shd w:val="clear" w:fill="FFFFFF"/>
+          <w:lang w:val="en-US"/>
         </w:rPr>
         <w:fldChar w:fldCharType="end"/>
       </w:r>
@@ -7894,7 +7917,6 @@
           <w:spacing w:val="0"/>
           <w:sz w:val="45"/>
           <w:szCs w:val="45"/>
-          <w:bdr w:val="none" w:color="auto" w:sz="0" w:space="0"/>
           <w:shd w:val="clear" w:fill="FFFFFF"/>
           <w:vertAlign w:val="baseline"/>
         </w:rPr>
@@ -7911,7 +7933,6 @@
           <w:spacing w:val="0"/>
           <w:sz w:val="45"/>
           <w:szCs w:val="45"/>
-          <w:bdr w:val="none" w:color="auto" w:sz="0" w:space="0"/>
           <w:shd w:val="clear" w:fill="FFFFFF"/>
           <w:vertAlign w:val="baseline"/>
         </w:rPr>
@@ -7928,7 +7949,6 @@
           <w:spacing w:val="0"/>
           <w:sz w:val="45"/>
           <w:szCs w:val="45"/>
-          <w:bdr w:val="none" w:color="auto" w:sz="0" w:space="0"/>
           <w:shd w:val="clear" w:fill="FFFFFF"/>
           <w:vertAlign w:val="baseline"/>
         </w:rPr>
@@ -7945,7 +7965,6 @@
           <w:spacing w:val="0"/>
           <w:sz w:val="45"/>
           <w:szCs w:val="45"/>
-          <w:bdr w:val="none" w:color="auto" w:sz="0" w:space="0"/>
           <w:shd w:val="clear" w:fill="FFFFFF"/>
           <w:vertAlign w:val="baseline"/>
         </w:rPr>
@@ -7990,7 +8009,6 @@
           <w:spacing w:val="0"/>
           <w:sz w:val="45"/>
           <w:szCs w:val="45"/>
-          <w:bdr w:val="none" w:color="auto" w:sz="0" w:space="0"/>
           <w:shd w:val="clear" w:fill="FFFFFF"/>
           <w:vertAlign w:val="baseline"/>
         </w:rPr>
@@ -8036,7 +8054,6 @@
           <w:spacing w:val="0"/>
           <w:sz w:val="22"/>
           <w:szCs w:val="22"/>
-          <w:bdr w:val="none" w:color="auto" w:sz="0" w:space="0"/>
           <w:shd w:val="clear" w:fill="FFFFFF"/>
           <w:vertAlign w:val="baseline"/>
         </w:rPr>
@@ -8052,7 +8069,6 @@
           <w:spacing w:val="0"/>
           <w:sz w:val="22"/>
           <w:szCs w:val="22"/>
-          <w:bdr w:val="none" w:color="auto" w:sz="0" w:space="0"/>
           <w:shd w:val="clear" w:fill="FFFFFF"/>
           <w:vertAlign w:val="baseline"/>
           <w:lang w:val="en-US"/>
@@ -8069,7 +8085,6 @@
           <w:spacing w:val="0"/>
           <w:sz w:val="22"/>
           <w:szCs w:val="22"/>
-          <w:bdr w:val="none" w:color="auto" w:sz="0" w:space="0"/>
           <w:shd w:val="clear" w:fill="FFFFFF"/>
           <w:vertAlign w:val="baseline"/>
         </w:rPr>
@@ -8178,7 +8193,7 @@
       </w:r>
       <w:r>
         <w:rPr>
-          <w:rStyle w:val="12"/>
+          <w:rStyle w:val="7"/>
           <w:rFonts w:hint="default" w:ascii="Tahoma" w:hAnsi="Tahoma" w:eastAsia="Tahoma"/>
           <w:b/>
           <w:bCs/>
@@ -8539,7 +8554,6 @@
           <w:spacing w:val="0"/>
           <w:sz w:val="36"/>
           <w:szCs w:val="36"/>
-          <w:bdr w:val="none" w:color="auto" w:sz="0" w:space="0"/>
           <w:shd w:val="clear" w:fill="FFFFFF"/>
           <w:vertAlign w:val="baseline"/>
         </w:rPr>
@@ -8555,7 +8569,6 @@
           <w:spacing w:val="0"/>
           <w:sz w:val="36"/>
           <w:szCs w:val="36"/>
-          <w:bdr w:val="none" w:color="auto" w:sz="0" w:space="0"/>
           <w:shd w:val="clear" w:fill="FFFFFF"/>
           <w:vertAlign w:val="baseline"/>
           <w:lang w:val="en-US"/>
@@ -8572,7 +8585,6 @@
           <w:spacing w:val="0"/>
           <w:sz w:val="36"/>
           <w:szCs w:val="36"/>
-          <w:bdr w:val="none" w:color="auto" w:sz="0" w:space="0"/>
           <w:shd w:val="clear" w:fill="FFFFFF"/>
           <w:vertAlign w:val="baseline"/>
         </w:rPr>
@@ -8588,7 +8600,6 @@
           <w:spacing w:val="0"/>
           <w:sz w:val="36"/>
           <w:szCs w:val="36"/>
-          <w:bdr w:val="none" w:color="auto" w:sz="0" w:space="0"/>
           <w:shd w:val="clear" w:fill="FFFFFF"/>
           <w:vertAlign w:val="baseline"/>
           <w:lang w:val="en-US"/>
@@ -8605,7 +8616,6 @@
           <w:spacing w:val="0"/>
           <w:sz w:val="36"/>
           <w:szCs w:val="36"/>
-          <w:bdr w:val="none" w:color="auto" w:sz="0" w:space="0"/>
           <w:shd w:val="clear" w:fill="FFFFFF"/>
           <w:vertAlign w:val="baseline"/>
         </w:rPr>
@@ -8621,7 +8631,6 @@
           <w:spacing w:val="0"/>
           <w:sz w:val="36"/>
           <w:szCs w:val="36"/>
-          <w:bdr w:val="none" w:color="auto" w:sz="0" w:space="0"/>
           <w:shd w:val="clear" w:fill="FFFFFF"/>
           <w:vertAlign w:val="baseline"/>
           <w:lang w:val="en-US"/>
@@ -8668,7 +8677,6 @@
           <w:spacing w:val="0"/>
           <w:sz w:val="22"/>
           <w:szCs w:val="22"/>
-          <w:bdr w:val="none" w:color="auto" w:sz="0" w:space="0"/>
           <w:shd w:val="clear" w:fill="FFFFFF"/>
           <w:vertAlign w:val="baseline"/>
         </w:rPr>
@@ -8684,7 +8692,6 @@
           <w:spacing w:val="0"/>
           <w:sz w:val="22"/>
           <w:szCs w:val="22"/>
-          <w:bdr w:val="none" w:color="auto" w:sz="0" w:space="0"/>
           <w:shd w:val="clear" w:fill="FFFFFF"/>
           <w:vertAlign w:val="baseline"/>
           <w:lang w:val="en-US"/>
@@ -8701,7 +8708,6 @@
           <w:spacing w:val="0"/>
           <w:sz w:val="22"/>
           <w:szCs w:val="22"/>
-          <w:bdr w:val="none" w:color="auto" w:sz="0" w:space="0"/>
           <w:shd w:val="clear" w:fill="FFFFFF"/>
           <w:vertAlign w:val="baseline"/>
         </w:rPr>
@@ -9336,7 +9342,6 @@
           <w:spacing w:val="0"/>
           <w:sz w:val="22"/>
           <w:szCs w:val="22"/>
-          <w:bdr w:val="none" w:color="auto" w:sz="0" w:space="0"/>
           <w:shd w:val="clear" w:fill="FFFFFF"/>
           <w:vertAlign w:val="baseline"/>
         </w:rPr>
@@ -9385,7 +9390,6 @@
           <w:spacing w:val="0"/>
           <w:sz w:val="22"/>
           <w:szCs w:val="22"/>
-          <w:bdr w:val="none" w:color="auto" w:sz="0" w:space="0"/>
           <w:shd w:val="clear" w:fill="FFFFFF"/>
           <w:vertAlign w:val="baseline"/>
         </w:rPr>
@@ -9418,7 +9422,6 @@
           <w:spacing w:val="0"/>
           <w:sz w:val="22"/>
           <w:szCs w:val="22"/>
-          <w:bdr w:val="none" w:color="auto" w:sz="0" w:space="0"/>
           <w:shd w:val="clear" w:fill="FFFFFF"/>
           <w:vertAlign w:val="baseline"/>
         </w:rPr>
@@ -9433,7 +9436,6 @@
           <w:spacing w:val="0"/>
           <w:sz w:val="22"/>
           <w:szCs w:val="22"/>
-          <w:bdr w:val="none" w:color="auto" w:sz="0" w:space="0"/>
           <w:shd w:val="clear" w:fill="FFFFFF"/>
           <w:vertAlign w:val="baseline"/>
         </w:rPr>
@@ -9449,7 +9451,6 @@
           <w:spacing w:val="0"/>
           <w:sz w:val="22"/>
           <w:szCs w:val="22"/>
-          <w:bdr w:val="none" w:color="auto" w:sz="0" w:space="0"/>
           <w:shd w:val="clear" w:fill="FFFFFF"/>
           <w:vertAlign w:val="baseline"/>
         </w:rPr>
@@ -9465,7 +9466,6 @@
           <w:spacing w:val="0"/>
           <w:sz w:val="22"/>
           <w:szCs w:val="22"/>
-          <w:bdr w:val="none" w:color="auto" w:sz="0" w:space="0"/>
           <w:shd w:val="clear" w:fill="FFFFFF"/>
           <w:vertAlign w:val="baseline"/>
         </w:rPr>
@@ -9498,7 +9498,6 @@
           <w:spacing w:val="0"/>
           <w:sz w:val="22"/>
           <w:szCs w:val="22"/>
-          <w:bdr w:val="none" w:color="auto" w:sz="0" w:space="0"/>
           <w:shd w:val="clear" w:fill="FFFFFF"/>
           <w:vertAlign w:val="baseline"/>
         </w:rPr>
@@ -9530,7 +9529,6 @@
           <w:spacing w:val="0"/>
           <w:sz w:val="22"/>
           <w:szCs w:val="22"/>
-          <w:bdr w:val="none" w:color="auto" w:sz="0" w:space="0"/>
           <w:shd w:val="clear" w:fill="FFFFFF"/>
           <w:vertAlign w:val="baseline"/>
         </w:rPr>
@@ -9897,7 +9895,6 @@
           <w:spacing w:val="0"/>
           <w:sz w:val="36"/>
           <w:szCs w:val="36"/>
-          <w:bdr w:val="none" w:color="auto" w:sz="0" w:space="0"/>
           <w:shd w:val="clear" w:fill="FFFFFF"/>
           <w:vertAlign w:val="baseline"/>
         </w:rPr>
@@ -9913,7 +9910,6 @@
           <w:spacing w:val="0"/>
           <w:sz w:val="36"/>
           <w:szCs w:val="36"/>
-          <w:bdr w:val="none" w:color="auto" w:sz="0" w:space="0"/>
           <w:shd w:val="clear" w:fill="FFFFFF"/>
           <w:vertAlign w:val="baseline"/>
         </w:rPr>
@@ -9929,7 +9925,6 @@
           <w:spacing w:val="0"/>
           <w:sz w:val="36"/>
           <w:szCs w:val="36"/>
-          <w:bdr w:val="none" w:color="auto" w:sz="0" w:space="0"/>
           <w:shd w:val="clear" w:fill="FFFFFF"/>
           <w:vertAlign w:val="baseline"/>
           <w:lang w:val="en-US"/>
@@ -9946,7 +9941,6 @@
           <w:spacing w:val="0"/>
           <w:sz w:val="36"/>
           <w:szCs w:val="36"/>
-          <w:bdr w:val="none" w:color="auto" w:sz="0" w:space="0"/>
           <w:shd w:val="clear" w:fill="FFFFFF"/>
           <w:vertAlign w:val="baseline"/>
         </w:rPr>
@@ -9962,7 +9956,6 @@
           <w:spacing w:val="0"/>
           <w:sz w:val="36"/>
           <w:szCs w:val="36"/>
-          <w:bdr w:val="none" w:color="auto" w:sz="0" w:space="0"/>
           <w:shd w:val="clear" w:fill="FFFFFF"/>
           <w:vertAlign w:val="baseline"/>
         </w:rPr>
@@ -10008,7 +10001,6 @@
           <w:spacing w:val="0"/>
           <w:sz w:val="22"/>
           <w:szCs w:val="22"/>
-          <w:bdr w:val="none" w:color="auto" w:sz="0" w:space="0"/>
           <w:shd w:val="clear" w:fill="FFFFFF"/>
           <w:vertAlign w:val="baseline"/>
         </w:rPr>
@@ -10024,7 +10016,6 @@
           <w:spacing w:val="0"/>
           <w:sz w:val="22"/>
           <w:szCs w:val="22"/>
-          <w:bdr w:val="none" w:color="auto" w:sz="0" w:space="0"/>
           <w:shd w:val="clear" w:fill="FFFFFF"/>
           <w:vertAlign w:val="baseline"/>
           <w:lang w:val="en-US"/>
@@ -10041,7 +10032,6 @@
           <w:spacing w:val="0"/>
           <w:sz w:val="22"/>
           <w:szCs w:val="22"/>
-          <w:bdr w:val="none" w:color="auto" w:sz="0" w:space="0"/>
           <w:shd w:val="clear" w:fill="FFFFFF"/>
           <w:vertAlign w:val="baseline"/>
         </w:rPr>
@@ -10057,7 +10047,6 @@
           <w:spacing w:val="0"/>
           <w:sz w:val="22"/>
           <w:szCs w:val="22"/>
-          <w:bdr w:val="none" w:color="auto" w:sz="0" w:space="0"/>
           <w:shd w:val="clear" w:fill="FFFFFF"/>
           <w:vertAlign w:val="baseline"/>
           <w:lang w:val="en-US"/>
@@ -10074,7 +10063,6 @@
           <w:spacing w:val="0"/>
           <w:sz w:val="22"/>
           <w:szCs w:val="22"/>
-          <w:bdr w:val="none" w:color="auto" w:sz="0" w:space="0"/>
           <w:shd w:val="clear" w:fill="FFFFFF"/>
           <w:vertAlign w:val="baseline"/>
         </w:rPr>
@@ -10699,7 +10687,6 @@
           <w:spacing w:val="0"/>
           <w:sz w:val="36"/>
           <w:szCs w:val="36"/>
-          <w:bdr w:val="none" w:color="auto" w:sz="0" w:space="0"/>
           <w:shd w:val="clear" w:fill="FFFFFF"/>
           <w:vertAlign w:val="baseline"/>
         </w:rPr>
@@ -10715,7 +10702,6 @@
           <w:spacing w:val="0"/>
           <w:sz w:val="36"/>
           <w:szCs w:val="36"/>
-          <w:bdr w:val="none" w:color="auto" w:sz="0" w:space="0"/>
           <w:shd w:val="clear" w:fill="FFFFFF"/>
           <w:vertAlign w:val="baseline"/>
           <w:lang w:val="en-US"/>
@@ -10734,7 +10720,6 @@
           <w:spacing w:val="0"/>
           <w:sz w:val="36"/>
           <w:szCs w:val="36"/>
-          <w:bdr w:val="none" w:color="auto" w:sz="0" w:space="0"/>
           <w:shd w:val="clear" w:fill="FFFFFF"/>
           <w:vertAlign w:val="baseline"/>
         </w:rPr>
@@ -10882,7 +10867,6 @@
           <w:spacing w:val="0"/>
           <w:sz w:val="22"/>
           <w:szCs w:val="22"/>
-          <w:bdr w:val="none" w:color="auto" w:sz="0" w:space="0"/>
           <w:shd w:val="clear" w:fill="FFFFFF"/>
           <w:vertAlign w:val="baseline"/>
         </w:rPr>
@@ -10917,7 +10901,6 @@
           <w:spacing w:val="0"/>
           <w:sz w:val="22"/>
           <w:szCs w:val="22"/>
-          <w:bdr w:val="none" w:color="auto" w:sz="0" w:space="0"/>
           <w:shd w:val="clear" w:fill="FFFFFF"/>
           <w:vertAlign w:val="baseline"/>
         </w:rPr>
@@ -10933,7 +10916,6 @@
           <w:spacing w:val="0"/>
           <w:sz w:val="22"/>
           <w:szCs w:val="22"/>
-          <w:bdr w:val="none" w:color="auto" w:sz="0" w:space="0"/>
           <w:shd w:val="clear" w:fill="FFFFFF"/>
           <w:vertAlign w:val="baseline"/>
           <w:lang w:val="en-US"/>
@@ -10950,7 +10932,6 @@
           <w:spacing w:val="0"/>
           <w:sz w:val="22"/>
           <w:szCs w:val="22"/>
-          <w:bdr w:val="none" w:color="auto" w:sz="0" w:space="0"/>
           <w:shd w:val="clear" w:fill="FFFFFF"/>
           <w:vertAlign w:val="baseline"/>
         </w:rPr>
@@ -10966,7 +10947,6 @@
           <w:spacing w:val="0"/>
           <w:sz w:val="22"/>
           <w:szCs w:val="22"/>
-          <w:bdr w:val="none" w:color="auto" w:sz="0" w:space="0"/>
           <w:shd w:val="clear" w:fill="FFFFFF"/>
           <w:vertAlign w:val="baseline"/>
           <w:lang w:val="en-US"/>
@@ -10983,7 +10963,6 @@
           <w:spacing w:val="0"/>
           <w:sz w:val="22"/>
           <w:szCs w:val="22"/>
-          <w:bdr w:val="none" w:color="auto" w:sz="0" w:space="0"/>
           <w:shd w:val="clear" w:fill="FFFFFF"/>
           <w:vertAlign w:val="baseline"/>
         </w:rPr>
@@ -11753,7 +11732,6 @@
           <w:spacing w:val="0"/>
           <w:sz w:val="36"/>
           <w:szCs w:val="36"/>
-          <w:bdr w:val="none" w:color="auto" w:sz="0" w:space="0"/>
           <w:shd w:val="clear" w:fill="FFFFFF"/>
           <w:vertAlign w:val="baseline"/>
         </w:rPr>
@@ -11769,7 +11747,6 @@
           <w:spacing w:val="0"/>
           <w:sz w:val="36"/>
           <w:szCs w:val="36"/>
-          <w:bdr w:val="none" w:color="auto" w:sz="0" w:space="0"/>
           <w:shd w:val="clear" w:fill="FFFFFF"/>
           <w:vertAlign w:val="baseline"/>
           <w:lang w:val="en-US"/>
@@ -11786,7 +11763,6 @@
           <w:spacing w:val="0"/>
           <w:sz w:val="36"/>
           <w:szCs w:val="36"/>
-          <w:bdr w:val="none" w:color="auto" w:sz="0" w:space="0"/>
           <w:shd w:val="clear" w:fill="FFFFFF"/>
           <w:vertAlign w:val="baseline"/>
         </w:rPr>
@@ -11802,7 +11778,6 @@
           <w:spacing w:val="0"/>
           <w:sz w:val="36"/>
           <w:szCs w:val="36"/>
-          <w:bdr w:val="none" w:color="auto" w:sz="0" w:space="0"/>
           <w:shd w:val="clear" w:fill="FFFFFF"/>
           <w:vertAlign w:val="baseline"/>
           <w:lang w:val="en-US"/>
@@ -11821,7 +11796,6 @@
           <w:spacing w:val="0"/>
           <w:sz w:val="23"/>
           <w:szCs w:val="23"/>
-          <w:bdr w:val="none" w:color="auto" w:sz="0" w:space="0"/>
           <w:vertAlign w:val="baseline"/>
         </w:rPr>
         <w:t> </w:t>
@@ -11949,7 +11923,6 @@
           <w:spacing w:val="0"/>
           <w:sz w:val="22"/>
           <w:szCs w:val="22"/>
-          <w:bdr w:val="none" w:color="auto" w:sz="0" w:space="0"/>
           <w:shd w:val="clear" w:fill="FFFFFF"/>
           <w:vertAlign w:val="baseline"/>
         </w:rPr>
@@ -11964,7 +11937,6 @@
           <w:spacing w:val="0"/>
           <w:sz w:val="22"/>
           <w:szCs w:val="22"/>
-          <w:bdr w:val="none" w:color="auto" w:sz="0" w:space="0"/>
           <w:shd w:val="clear" w:fill="FFFFFF"/>
           <w:vertAlign w:val="baseline"/>
         </w:rPr>
@@ -11999,7 +11971,6 @@
           <w:spacing w:val="0"/>
           <w:sz w:val="22"/>
           <w:szCs w:val="22"/>
-          <w:bdr w:val="none" w:color="auto" w:sz="0" w:space="0"/>
           <w:shd w:val="clear" w:fill="FFFFFF"/>
           <w:vertAlign w:val="baseline"/>
         </w:rPr>
@@ -12110,7 +12081,6 @@
           <w:spacing w:val="0"/>
           <w:sz w:val="22"/>
           <w:szCs w:val="22"/>
-          <w:bdr w:val="none" w:color="auto" w:sz="0" w:space="0"/>
           <w:shd w:val="clear" w:fill="FFFFFF"/>
           <w:vertAlign w:val="baseline"/>
         </w:rPr>
@@ -12143,7 +12113,6 @@
           <w:spacing w:val="0"/>
           <w:sz w:val="22"/>
           <w:szCs w:val="22"/>
-          <w:bdr w:val="none" w:color="auto" w:sz="0" w:space="0"/>
           <w:shd w:val="clear" w:fill="FFFFFF"/>
           <w:vertAlign w:val="baseline"/>
         </w:rPr>
@@ -13036,7 +13005,6 @@
           <w:spacing w:val="0"/>
           <w:sz w:val="36"/>
           <w:szCs w:val="36"/>
-          <w:bdr w:val="none" w:color="auto" w:sz="0" w:space="0"/>
           <w:shd w:val="clear" w:fill="FFFFFF"/>
           <w:vertAlign w:val="baseline"/>
         </w:rPr>
@@ -13052,7 +13020,6 @@
           <w:spacing w:val="0"/>
           <w:sz w:val="36"/>
           <w:szCs w:val="36"/>
-          <w:bdr w:val="none" w:color="auto" w:sz="0" w:space="0"/>
           <w:shd w:val="clear" w:fill="FFFFFF"/>
           <w:vertAlign w:val="baseline"/>
           <w:lang w:val="en-US"/>
@@ -13069,7 +13036,6 @@
           <w:spacing w:val="0"/>
           <w:sz w:val="36"/>
           <w:szCs w:val="36"/>
-          <w:bdr w:val="none" w:color="auto" w:sz="0" w:space="0"/>
           <w:shd w:val="clear" w:fill="FFFFFF"/>
           <w:vertAlign w:val="baseline"/>
         </w:rPr>
@@ -13210,7 +13176,6 @@
           <w:spacing w:val="0"/>
           <w:sz w:val="22"/>
           <w:szCs w:val="22"/>
-          <w:bdr w:val="none" w:color="auto" w:sz="0" w:space="0"/>
           <w:shd w:val="clear" w:fill="FFFFFF"/>
           <w:vertAlign w:val="baseline"/>
         </w:rPr>
@@ -13226,7 +13191,6 @@
           <w:spacing w:val="0"/>
           <w:sz w:val="22"/>
           <w:szCs w:val="22"/>
-          <w:bdr w:val="none" w:color="auto" w:sz="0" w:space="0"/>
           <w:shd w:val="clear" w:fill="FFFFFF"/>
           <w:vertAlign w:val="baseline"/>
           <w:lang w:val="en-US"/>
@@ -13243,7 +13207,6 @@
           <w:spacing w:val="0"/>
           <w:sz w:val="22"/>
           <w:szCs w:val="22"/>
-          <w:bdr w:val="none" w:color="auto" w:sz="0" w:space="0"/>
           <w:shd w:val="clear" w:fill="FFFFFF"/>
           <w:vertAlign w:val="baseline"/>
         </w:rPr>
@@ -13259,7 +13222,6 @@
           <w:spacing w:val="0"/>
           <w:sz w:val="22"/>
           <w:szCs w:val="22"/>
-          <w:bdr w:val="none" w:color="auto" w:sz="0" w:space="0"/>
           <w:shd w:val="clear" w:fill="FFFFFF"/>
           <w:vertAlign w:val="baseline"/>
           <w:lang w:val="en-US"/>
@@ -13276,7 +13238,6 @@
           <w:spacing w:val="0"/>
           <w:sz w:val="22"/>
           <w:szCs w:val="22"/>
-          <w:bdr w:val="none" w:color="auto" w:sz="0" w:space="0"/>
           <w:shd w:val="clear" w:fill="FFFFFF"/>
           <w:vertAlign w:val="baseline"/>
         </w:rPr>
@@ -13292,7 +13253,6 @@
           <w:spacing w:val="0"/>
           <w:sz w:val="22"/>
           <w:szCs w:val="22"/>
-          <w:bdr w:val="none" w:color="auto" w:sz="0" w:space="0"/>
           <w:shd w:val="clear" w:fill="FFFFFF"/>
           <w:vertAlign w:val="baseline"/>
           <w:lang w:val="en-US"/>
@@ -13309,7 +13269,6 @@
           <w:spacing w:val="0"/>
           <w:sz w:val="22"/>
           <w:szCs w:val="22"/>
-          <w:bdr w:val="none" w:color="auto" w:sz="0" w:space="0"/>
           <w:shd w:val="clear" w:fill="FFFFFF"/>
           <w:vertAlign w:val="baseline"/>
         </w:rPr>
@@ -14292,35 +14251,7 @@
           <w:szCs w:val="28"/>
           <w:shd w:val="clear" w:fill="FFFFFF"/>
         </w:rPr>
-        <w:t xml:space="preserve">Let’s start customizing Swagger by providing information about our API in the </w:t>
-      </w:r>
-      <w:r>
-        <w:rPr>
-          <w:rFonts w:hint="default" w:ascii="Cambria" w:hAnsi="Cambria" w:eastAsia="Cambria" w:cs="Cambria"/>
-          <w:i w:val="0"/>
-          <w:iCs w:val="0"/>
-          <w:caps w:val="0"/>
-          <w:color w:val="222635"/>
-          <w:spacing w:val="0"/>
-          <w:sz w:val="28"/>
-          <w:szCs w:val="28"/>
-          <w:shd w:val="clear" w:fill="FFFFFF"/>
-        </w:rPr>
-        <w:t xml:space="preserve">SwaggerConfig </w:t>
-      </w:r>
-      <w:r>
-        <w:rPr>
-          <w:rFonts w:hint="default" w:ascii="Cambria" w:hAnsi="Cambria" w:eastAsia="Cambria" w:cs="Cambria"/>
-          <w:i w:val="0"/>
-          <w:iCs w:val="0"/>
-          <w:caps w:val="0"/>
-          <w:color w:val="222635"/>
-          <w:spacing w:val="0"/>
-          <w:sz w:val="28"/>
-          <w:szCs w:val="28"/>
-          <w:shd w:val="clear" w:fill="FFFFFF"/>
-        </w:rPr>
-        <w:t>class like this.</w:t>
+        <w:t>Let’s start customizing Swagger by providing information about our API in the SwaggerConfig class like this.</w:t>
       </w:r>
     </w:p>
     <w:p>
@@ -14356,7 +14287,6 @@
           <w:spacing w:val="0"/>
           <w:sz w:val="25"/>
           <w:szCs w:val="25"/>
-          <w:bdr w:val="none" w:color="auto" w:sz="0" w:space="0"/>
           <w:shd w:val="clear" w:fill="F9F2F4"/>
         </w:rPr>
         <w:t>SwaggerConfig.java</w:t>
@@ -14586,7 +14516,6 @@
           <w:spacing w:val="0"/>
           <w:sz w:val="25"/>
           <w:szCs w:val="25"/>
-          <w:bdr w:val="none" w:color="auto" w:sz="0" w:space="0"/>
           <w:shd w:val="clear" w:fill="F9F2F4"/>
         </w:rPr>
         <w:t>SwaggerConfig</w:t>
@@ -14616,7 +14545,6 @@
           <w:spacing w:val="0"/>
           <w:sz w:val="25"/>
           <w:szCs w:val="25"/>
-          <w:bdr w:val="none" w:color="auto" w:sz="0" w:space="0"/>
           <w:shd w:val="clear" w:fill="F9F2F4"/>
         </w:rPr>
         <w:t>metaData()</w:t>
@@ -14633,23 +14561,7 @@
           <w:szCs w:val="28"/>
           <w:shd w:val="clear" w:fill="FFFFFF"/>
         </w:rPr>
-        <w:t> method that returns an</w:t>
-      </w:r>
-      <w:bookmarkStart w:id="20" w:name="_GoBack"/>
-      <w:bookmarkEnd w:id="20"/>
-      <w:r>
-        <w:rPr>
-          <w:rFonts w:hint="default" w:ascii="Cambria" w:hAnsi="Cambria" w:eastAsia="Cambria" w:cs="Cambria"/>
-          <w:i w:val="0"/>
-          <w:iCs w:val="0"/>
-          <w:caps w:val="0"/>
-          <w:color w:val="222635"/>
-          <w:spacing w:val="0"/>
-          <w:sz w:val="28"/>
-          <w:szCs w:val="28"/>
-          <w:shd w:val="clear" w:fill="FFFFFF"/>
-        </w:rPr>
-        <w:t> </w:t>
+        <w:t> method that returns an </w:t>
       </w:r>
       <w:r>
         <w:rPr>
@@ -14662,7 +14574,6 @@
           <w:spacing w:val="0"/>
           <w:sz w:val="25"/>
           <w:szCs w:val="25"/>
-          <w:bdr w:val="none" w:color="auto" w:sz="0" w:space="0"/>
           <w:shd w:val="clear" w:fill="F9F2F4"/>
         </w:rPr>
         <w:t>ApiInfo</w:t>
@@ -15066,7 +14977,6 @@
           <w:spacing w:val="0"/>
           <w:sz w:val="25"/>
           <w:szCs w:val="25"/>
-          <w:bdr w:val="none" w:color="auto" w:sz="0" w:space="0"/>
           <w:shd w:val="clear" w:fill="F9F2F4"/>
         </w:rPr>
         <w:t>@Api</w:t>
@@ -15096,7 +15006,6 @@
           <w:spacing w:val="0"/>
           <w:sz w:val="25"/>
           <w:szCs w:val="25"/>
-          <w:bdr w:val="none" w:color="auto" w:sz="0" w:space="0"/>
           <w:shd w:val="clear" w:fill="F9F2F4"/>
         </w:rPr>
         <w:t>ProductController</w:t>
@@ -15349,7 +15258,6 @@
           <w:spacing w:val="0"/>
           <w:sz w:val="25"/>
           <w:szCs w:val="25"/>
-          <w:bdr w:val="none" w:color="auto" w:sz="0" w:space="0"/>
           <w:shd w:val="clear" w:fill="F9F2F4"/>
         </w:rPr>
         <w:t>@ApiOperation</w:t>
@@ -15545,7 +15453,6 @@
           <w:spacing w:val="0"/>
           <w:sz w:val="25"/>
           <w:szCs w:val="25"/>
-          <w:bdr w:val="none" w:color="auto" w:sz="0" w:space="0"/>
           <w:shd w:val="clear" w:fill="F9F2F4"/>
         </w:rPr>
         <w:t>@ApiResponse</w:t>
@@ -15616,22 +15523,7 @@
           <w:shd w:val="clear" w:fill="FFFFFF"/>
           <w:lang w:val="en-US"/>
         </w:rPr>
-        <w:t xml:space="preserve">Add the following just below the previous annotation on </w:t>
-      </w:r>
-      <w:r>
-        <w:rPr>
-          <w:rFonts w:hint="default" w:ascii="Cambria" w:hAnsi="Cambria" w:eastAsia="Cambria" w:cs="Cambria"/>
-          <w:i w:val="0"/>
-          <w:iCs w:val="0"/>
-          <w:caps w:val="0"/>
-          <w:color w:val="222635"/>
-          <w:spacing w:val="0"/>
-          <w:sz w:val="28"/>
-          <w:szCs w:val="28"/>
-          <w:shd w:val="clear" w:fill="FFFFFF"/>
-          <w:lang w:val="en-US"/>
-        </w:rPr>
-        <w:t xml:space="preserve">the </w:t>
+        <w:t xml:space="preserve">Add the following just below the previous annotation on the </w:t>
       </w:r>
       <w:r>
         <w:rPr>
@@ -16584,7 +16476,6 @@
           <w:spacing w:val="0"/>
           <w:sz w:val="25"/>
           <w:szCs w:val="25"/>
-          <w:bdr w:val="none" w:color="auto" w:sz="0" w:space="0"/>
           <w:shd w:val="clear" w:fill="F9F2F4"/>
         </w:rPr>
         <w:t>@ApiModelProperty</w:t>
@@ -16614,7 +16505,6 @@
           <w:spacing w:val="0"/>
           <w:sz w:val="25"/>
           <w:szCs w:val="25"/>
-          <w:bdr w:val="none" w:color="auto" w:sz="0" w:space="0"/>
           <w:shd w:val="clear" w:fill="F9F2F4"/>
         </w:rPr>
         <w:t>@ApiModelProperty</w:t>

</xml_diff>